<commit_message>
Update Diagrama de Sequencias.docx
</commit_message>
<xml_diff>
--- a/documentacao do projecto/Diagrama de Sequencias.docx
+++ b/documentacao do projecto/Diagrama de Sequencias.docx
@@ -49,17 +49,20 @@
           <w:szCs w:val="24"/>
         </w:rPr>
       </w:pPr>
-      <w:r>
-        <w:rPr>
-          <w:rFonts w:ascii="Times New Roman" w:hAnsi="Times New Roman" w:cs="Times New Roman"/>
-          <w:b/>
-          <w:sz w:val="24"/>
-          <w:szCs w:val="24"/>
+      <w:bookmarkStart w:id="0" w:name="_GoBack"/>
+      <w:r>
+        <w:rPr>
+          <w:rFonts w:ascii="Times New Roman" w:hAnsi="Times New Roman" w:cs="Times New Roman"/>
+          <w:b/>
+          <w:noProof/>
+          <w:sz w:val="24"/>
+          <w:szCs w:val="24"/>
+          <w:lang w:eastAsia="pt-PT"/>
         </w:rPr>
         <w:drawing>
           <wp:inline distT="0" distB="0" distL="0" distR="0" wp14:anchorId="5686BE61" wp14:editId="137014FF">
-            <wp:extent cx="4648849" cy="3858163"/>
-            <wp:effectExtent l="0" t="0" r="0" b="9525"/>
+            <wp:extent cx="4648201" cy="3943350"/>
+            <wp:effectExtent l="0" t="0" r="0" b="0"/>
             <wp:docPr id="1" name="Imagem 1"/>
             <wp:cNvGraphicFramePr>
               <a:graphicFrameLocks xmlns:a="http://schemas.openxmlformats.org/drawingml/2006/main" noChangeAspect="1"/>
@@ -80,7 +83,7 @@
                   <pic:spPr>
                     <a:xfrm>
                       <a:off x="0" y="0"/>
-                      <a:ext cx="4648849" cy="3858163"/>
+                      <a:ext cx="4648855" cy="3943905"/>
                     </a:xfrm>
                     <a:prstGeom prst="rect">
                       <a:avLst/>
@@ -92,7 +95,6 @@
           </wp:inline>
         </w:drawing>
       </w:r>
-      <w:bookmarkStart w:id="0" w:name="_GoBack"/>
       <w:bookmarkEnd w:id="0"/>
     </w:p>
     <w:p>
@@ -137,6 +139,81 @@
         <w:rPr>
           <w:rFonts w:ascii="Times New Roman" w:hAnsi="Times New Roman" w:cs="Times New Roman"/>
           <w:b/>
+          <w:noProof/>
+          <w:sz w:val="24"/>
+          <w:szCs w:val="24"/>
+          <w:lang w:eastAsia="pt-PT"/>
+        </w:rPr>
+        <w:drawing>
+          <wp:inline distT="0" distB="0" distL="0" distR="0" wp14:anchorId="597C4E6C" wp14:editId="10D96ED0">
+            <wp:extent cx="4648201" cy="3076575"/>
+            <wp:effectExtent l="0" t="0" r="0" b="0"/>
+            <wp:docPr id="9" name="Imagem 9"/>
+            <wp:cNvGraphicFramePr>
+              <a:graphicFrameLocks xmlns:a="http://schemas.openxmlformats.org/drawingml/2006/main" noChangeAspect="1"/>
+            </wp:cNvGraphicFramePr>
+            <a:graphic xmlns:a="http://schemas.openxmlformats.org/drawingml/2006/main">
+              <a:graphicData uri="http://schemas.openxmlformats.org/drawingml/2006/picture">
+                <pic:pic xmlns:pic="http://schemas.openxmlformats.org/drawingml/2006/picture">
+                  <pic:nvPicPr>
+                    <pic:cNvPr id="1" name=""/>
+                    <pic:cNvPicPr/>
+                  </pic:nvPicPr>
+                  <pic:blipFill>
+                    <a:blip r:embed="rId4"/>
+                    <a:stretch>
+                      <a:fillRect/>
+                    </a:stretch>
+                  </pic:blipFill>
+                  <pic:spPr>
+                    <a:xfrm>
+                      <a:off x="0" y="0"/>
+                      <a:ext cx="4648863" cy="3077013"/>
+                    </a:xfrm>
+                    <a:prstGeom prst="rect">
+                      <a:avLst/>
+                    </a:prstGeom>
+                  </pic:spPr>
+                </pic:pic>
+              </a:graphicData>
+            </a:graphic>
+          </wp:inline>
+        </w:drawing>
+      </w:r>
+    </w:p>
+    <w:p>
+      <w:pPr>
+        <w:rPr>
+          <w:rFonts w:ascii="Times New Roman" w:hAnsi="Times New Roman" w:cs="Times New Roman"/>
+          <w:b/>
+          <w:sz w:val="24"/>
+          <w:szCs w:val="24"/>
+        </w:rPr>
+      </w:pPr>
+    </w:p>
+    <w:p>
+      <w:pPr>
+        <w:rPr>
+          <w:rFonts w:ascii="Times New Roman" w:hAnsi="Times New Roman" w:cs="Times New Roman"/>
+          <w:b/>
+          <w:sz w:val="24"/>
+          <w:szCs w:val="24"/>
+        </w:rPr>
+      </w:pPr>
+    </w:p>
+    <w:p>
+      <w:pPr>
+        <w:rPr>
+          <w:rFonts w:ascii="Times New Roman" w:hAnsi="Times New Roman" w:cs="Times New Roman"/>
+          <w:b/>
+          <w:sz w:val="24"/>
+          <w:szCs w:val="24"/>
+        </w:rPr>
+      </w:pPr>
+      <w:r>
+        <w:rPr>
+          <w:rFonts w:ascii="Times New Roman" w:hAnsi="Times New Roman" w:cs="Times New Roman"/>
+          <w:b/>
           <w:sz w:val="24"/>
           <w:szCs w:val="24"/>
         </w:rPr>
@@ -156,6 +233,104 @@
         <w:rPr>
           <w:rFonts w:ascii="Times New Roman" w:hAnsi="Times New Roman" w:cs="Times New Roman"/>
           <w:b/>
+          <w:noProof/>
+          <w:sz w:val="24"/>
+          <w:szCs w:val="24"/>
+          <w:lang w:eastAsia="pt-PT"/>
+        </w:rPr>
+        <w:drawing>
+          <wp:inline distT="0" distB="0" distL="0" distR="0">
+            <wp:extent cx="3352800" cy="3695700"/>
+            <wp:effectExtent l="0" t="0" r="0" b="0"/>
+            <wp:docPr id="10" name="Imagem 10" descr="C:\Users\Folege Ricardo\Downloads\WhatsApp Image 2019-05-24 at 17.52.56 (2).jpeg"/>
+            <wp:cNvGraphicFramePr>
+              <a:graphicFrameLocks xmlns:a="http://schemas.openxmlformats.org/drawingml/2006/main" noChangeAspect="1"/>
+            </wp:cNvGraphicFramePr>
+            <a:graphic xmlns:a="http://schemas.openxmlformats.org/drawingml/2006/main">
+              <a:graphicData uri="http://schemas.openxmlformats.org/drawingml/2006/picture">
+                <pic:pic xmlns:pic="http://schemas.openxmlformats.org/drawingml/2006/picture">
+                  <pic:nvPicPr>
+                    <pic:cNvPr id="0" name="Picture 1" descr="C:\Users\Folege Ricardo\Downloads\WhatsApp Image 2019-05-24 at 17.52.56 (2).jpeg"/>
+                    <pic:cNvPicPr>
+                      <a:picLocks noChangeAspect="1" noChangeArrowheads="1"/>
+                    </pic:cNvPicPr>
+                  </pic:nvPicPr>
+                  <pic:blipFill>
+                    <a:blip r:embed="rId5">
+                      <a:extLst>
+                        <a:ext uri="{28A0092B-C50C-407E-A947-70E740481C1C}">
+                          <a14:useLocalDpi xmlns:a14="http://schemas.microsoft.com/office/drawing/2010/main" val="0"/>
+                        </a:ext>
+                      </a:extLst>
+                    </a:blip>
+                    <a:srcRect/>
+                    <a:stretch>
+                      <a:fillRect/>
+                    </a:stretch>
+                  </pic:blipFill>
+                  <pic:spPr bwMode="auto">
+                    <a:xfrm>
+                      <a:off x="0" y="0"/>
+                      <a:ext cx="3352800" cy="3695700"/>
+                    </a:xfrm>
+                    <a:prstGeom prst="rect">
+                      <a:avLst/>
+                    </a:prstGeom>
+                    <a:noFill/>
+                    <a:ln>
+                      <a:noFill/>
+                    </a:ln>
+                  </pic:spPr>
+                </pic:pic>
+              </a:graphicData>
+            </a:graphic>
+          </wp:inline>
+        </w:drawing>
+      </w:r>
+    </w:p>
+    <w:p>
+      <w:pPr>
+        <w:rPr>
+          <w:rFonts w:ascii="Times New Roman" w:hAnsi="Times New Roman" w:cs="Times New Roman"/>
+          <w:b/>
+          <w:sz w:val="24"/>
+          <w:szCs w:val="24"/>
+        </w:rPr>
+      </w:pPr>
+    </w:p>
+    <w:p>
+      <w:pPr>
+        <w:rPr>
+          <w:rFonts w:ascii="Times New Roman" w:hAnsi="Times New Roman" w:cs="Times New Roman"/>
+          <w:b/>
+          <w:sz w:val="24"/>
+          <w:szCs w:val="24"/>
+        </w:rPr>
+      </w:pPr>
+    </w:p>
+    <w:p>
+      <w:pPr>
+        <w:rPr>
+          <w:rFonts w:ascii="Times New Roman" w:hAnsi="Times New Roman" w:cs="Times New Roman"/>
+          <w:b/>
+          <w:sz w:val="24"/>
+          <w:szCs w:val="24"/>
+        </w:rPr>
+      </w:pPr>
+    </w:p>
+    <w:p>
+      <w:pPr>
+        <w:rPr>
+          <w:rFonts w:ascii="Times New Roman" w:hAnsi="Times New Roman" w:cs="Times New Roman"/>
+          <w:b/>
+          <w:sz w:val="24"/>
+          <w:szCs w:val="24"/>
+        </w:rPr>
+      </w:pPr>
+      <w:r>
+        <w:rPr>
+          <w:rFonts w:ascii="Times New Roman" w:hAnsi="Times New Roman" w:cs="Times New Roman"/>
+          <w:b/>
           <w:sz w:val="24"/>
           <w:szCs w:val="24"/>
         </w:rPr>
@@ -175,8 +350,10 @@
         <w:rPr>
           <w:rFonts w:ascii="Times New Roman" w:hAnsi="Times New Roman" w:cs="Times New Roman"/>
           <w:b/>
-          <w:sz w:val="24"/>
-          <w:szCs w:val="24"/>
+          <w:noProof/>
+          <w:sz w:val="24"/>
+          <w:szCs w:val="24"/>
+          <w:lang w:eastAsia="pt-PT"/>
         </w:rPr>
         <w:drawing>
           <wp:inline distT="0" distB="0" distL="0" distR="0" wp14:anchorId="45BB3DFA" wp14:editId="3C2ABA75">
@@ -194,7 +371,7 @@
                     <pic:cNvPicPr/>
                   </pic:nvPicPr>
                   <pic:blipFill>
-                    <a:blip r:embed="rId5"/>
+                    <a:blip r:embed="rId6"/>
                     <a:stretch>
                       <a:fillRect/>
                     </a:stretch>
@@ -214,6 +391,932 @@
           </wp:inline>
         </w:drawing>
       </w:r>
+    </w:p>
+    <w:p>
+      <w:pPr>
+        <w:rPr>
+          <w:rFonts w:ascii="Times New Roman" w:hAnsi="Times New Roman" w:cs="Times New Roman"/>
+          <w:b/>
+          <w:sz w:val="24"/>
+          <w:szCs w:val="24"/>
+        </w:rPr>
+      </w:pPr>
+    </w:p>
+    <w:p>
+      <w:pPr>
+        <w:rPr>
+          <w:rFonts w:ascii="Times New Roman" w:hAnsi="Times New Roman" w:cs="Times New Roman"/>
+          <w:b/>
+          <w:sz w:val="24"/>
+          <w:szCs w:val="24"/>
+        </w:rPr>
+      </w:pPr>
+    </w:p>
+    <w:p>
+      <w:pPr>
+        <w:rPr>
+          <w:rFonts w:ascii="Times New Roman" w:hAnsi="Times New Roman" w:cs="Times New Roman"/>
+          <w:b/>
+          <w:sz w:val="24"/>
+          <w:szCs w:val="24"/>
+        </w:rPr>
+      </w:pPr>
+    </w:p>
+    <w:p>
+      <w:pPr>
+        <w:rPr>
+          <w:rFonts w:ascii="Times New Roman" w:hAnsi="Times New Roman" w:cs="Times New Roman"/>
+          <w:b/>
+          <w:sz w:val="24"/>
+          <w:szCs w:val="24"/>
+        </w:rPr>
+      </w:pPr>
+      <w:r>
+        <w:rPr>
+          <w:rFonts w:ascii="Times New Roman" w:hAnsi="Times New Roman" w:cs="Times New Roman"/>
+          <w:b/>
+          <w:sz w:val="24"/>
+          <w:szCs w:val="24"/>
+        </w:rPr>
+        <w:t>Caso de Uso 5</w:t>
+      </w:r>
+    </w:p>
+    <w:p>
+      <w:pPr>
+        <w:rPr>
+          <w:rFonts w:ascii="Times New Roman" w:hAnsi="Times New Roman" w:cs="Times New Roman"/>
+          <w:b/>
+          <w:sz w:val="24"/>
+          <w:szCs w:val="24"/>
+        </w:rPr>
+      </w:pPr>
+      <w:r>
+        <w:rPr>
+          <w:rFonts w:ascii="Times New Roman" w:hAnsi="Times New Roman" w:cs="Times New Roman"/>
+          <w:b/>
+          <w:noProof/>
+          <w:sz w:val="24"/>
+          <w:szCs w:val="24"/>
+          <w:lang w:eastAsia="pt-PT"/>
+        </w:rPr>
+        <w:drawing>
+          <wp:inline distT="0" distB="0" distL="0" distR="0">
+            <wp:extent cx="3257550" cy="3609975"/>
+            <wp:effectExtent l="0" t="0" r="0" b="9525"/>
+            <wp:docPr id="11" name="Imagem 11" descr="C:\Users\Folege Ricardo\Downloads\WhatsApp Image 2019-05-24 at 17.52.55 (2).jpeg"/>
+            <wp:cNvGraphicFramePr>
+              <a:graphicFrameLocks xmlns:a="http://schemas.openxmlformats.org/drawingml/2006/main" noChangeAspect="1"/>
+            </wp:cNvGraphicFramePr>
+            <a:graphic xmlns:a="http://schemas.openxmlformats.org/drawingml/2006/main">
+              <a:graphicData uri="http://schemas.openxmlformats.org/drawingml/2006/picture">
+                <pic:pic xmlns:pic="http://schemas.openxmlformats.org/drawingml/2006/picture">
+                  <pic:nvPicPr>
+                    <pic:cNvPr id="0" name="Picture 2" descr="C:\Users\Folege Ricardo\Downloads\WhatsApp Image 2019-05-24 at 17.52.55 (2).jpeg"/>
+                    <pic:cNvPicPr>
+                      <a:picLocks noChangeAspect="1" noChangeArrowheads="1"/>
+                    </pic:cNvPicPr>
+                  </pic:nvPicPr>
+                  <pic:blipFill>
+                    <a:blip r:embed="rId7">
+                      <a:extLst>
+                        <a:ext uri="{28A0092B-C50C-407E-A947-70E740481C1C}">
+                          <a14:useLocalDpi xmlns:a14="http://schemas.microsoft.com/office/drawing/2010/main" val="0"/>
+                        </a:ext>
+                      </a:extLst>
+                    </a:blip>
+                    <a:srcRect/>
+                    <a:stretch>
+                      <a:fillRect/>
+                    </a:stretch>
+                  </pic:blipFill>
+                  <pic:spPr bwMode="auto">
+                    <a:xfrm>
+                      <a:off x="0" y="0"/>
+                      <a:ext cx="3257550" cy="3609975"/>
+                    </a:xfrm>
+                    <a:prstGeom prst="rect">
+                      <a:avLst/>
+                    </a:prstGeom>
+                    <a:noFill/>
+                    <a:ln>
+                      <a:noFill/>
+                    </a:ln>
+                  </pic:spPr>
+                </pic:pic>
+              </a:graphicData>
+            </a:graphic>
+          </wp:inline>
+        </w:drawing>
+      </w:r>
+    </w:p>
+    <w:p>
+      <w:pPr>
+        <w:rPr>
+          <w:rFonts w:ascii="Times New Roman" w:hAnsi="Times New Roman" w:cs="Times New Roman"/>
+          <w:b/>
+          <w:sz w:val="24"/>
+          <w:szCs w:val="24"/>
+        </w:rPr>
+      </w:pPr>
+      <w:r>
+        <w:rPr>
+          <w:rFonts w:ascii="Times New Roman" w:hAnsi="Times New Roman" w:cs="Times New Roman"/>
+          <w:b/>
+          <w:sz w:val="24"/>
+          <w:szCs w:val="24"/>
+        </w:rPr>
+        <w:t>Caso de Uso 6</w:t>
+      </w:r>
+    </w:p>
+    <w:p>
+      <w:pPr>
+        <w:rPr>
+          <w:rFonts w:ascii="Times New Roman" w:hAnsi="Times New Roman" w:cs="Times New Roman"/>
+          <w:b/>
+          <w:sz w:val="24"/>
+          <w:szCs w:val="24"/>
+        </w:rPr>
+      </w:pPr>
+      <w:r>
+        <w:rPr>
+          <w:rFonts w:ascii="Times New Roman" w:hAnsi="Times New Roman" w:cs="Times New Roman"/>
+          <w:b/>
+          <w:sz w:val="24"/>
+          <w:szCs w:val="24"/>
+        </w:rPr>
+        <w:t>Caso de Uso 7</w:t>
+      </w:r>
+    </w:p>
+    <w:p>
+      <w:pPr>
+        <w:rPr>
+          <w:rFonts w:ascii="Times New Roman" w:hAnsi="Times New Roman" w:cs="Times New Roman"/>
+          <w:b/>
+          <w:sz w:val="24"/>
+          <w:szCs w:val="24"/>
+        </w:rPr>
+      </w:pPr>
+      <w:r>
+        <w:rPr>
+          <w:rFonts w:ascii="Times New Roman" w:hAnsi="Times New Roman" w:cs="Times New Roman"/>
+          <w:b/>
+          <w:sz w:val="24"/>
+          <w:szCs w:val="24"/>
+        </w:rPr>
+        <w:t>Caso de Uso 8</w:t>
+      </w:r>
+    </w:p>
+    <w:p>
+      <w:pPr>
+        <w:rPr>
+          <w:rFonts w:ascii="Times New Roman" w:hAnsi="Times New Roman" w:cs="Times New Roman"/>
+          <w:b/>
+          <w:sz w:val="24"/>
+          <w:szCs w:val="24"/>
+        </w:rPr>
+      </w:pPr>
+      <w:r>
+        <w:rPr>
+          <w:rFonts w:ascii="Times New Roman" w:hAnsi="Times New Roman" w:cs="Times New Roman"/>
+          <w:b/>
+          <w:sz w:val="24"/>
+          <w:szCs w:val="24"/>
+        </w:rPr>
+        <w:drawing>
+          <wp:inline distT="0" distB="0" distL="0" distR="0" wp14:anchorId="61F44BDA" wp14:editId="2CC5AFAB">
+            <wp:extent cx="5731510" cy="2494915"/>
+            <wp:effectExtent l="0" t="0" r="2540" b="635"/>
+            <wp:docPr id="8" name="Imagem 8"/>
+            <wp:cNvGraphicFramePr>
+              <a:graphicFrameLocks xmlns:a="http://schemas.openxmlformats.org/drawingml/2006/main" noChangeAspect="1"/>
+            </wp:cNvGraphicFramePr>
+            <a:graphic xmlns:a="http://schemas.openxmlformats.org/drawingml/2006/main">
+              <a:graphicData uri="http://schemas.openxmlformats.org/drawingml/2006/picture">
+                <pic:pic xmlns:pic="http://schemas.openxmlformats.org/drawingml/2006/picture">
+                  <pic:nvPicPr>
+                    <pic:cNvPr id="1" name=""/>
+                    <pic:cNvPicPr/>
+                  </pic:nvPicPr>
+                  <pic:blipFill>
+                    <a:blip r:embed="rId8"/>
+                    <a:stretch>
+                      <a:fillRect/>
+                    </a:stretch>
+                  </pic:blipFill>
+                  <pic:spPr>
+                    <a:xfrm>
+                      <a:off x="0" y="0"/>
+                      <a:ext cx="5731510" cy="2494915"/>
+                    </a:xfrm>
+                    <a:prstGeom prst="rect">
+                      <a:avLst/>
+                    </a:prstGeom>
+                  </pic:spPr>
+                </pic:pic>
+              </a:graphicData>
+            </a:graphic>
+          </wp:inline>
+        </w:drawing>
+      </w:r>
+    </w:p>
+    <w:p>
+      <w:pPr>
+        <w:rPr>
+          <w:rFonts w:ascii="Times New Roman" w:hAnsi="Times New Roman" w:cs="Times New Roman"/>
+          <w:b/>
+          <w:sz w:val="24"/>
+          <w:szCs w:val="24"/>
+        </w:rPr>
+      </w:pPr>
+    </w:p>
+    <w:p>
+      <w:pPr>
+        <w:rPr>
+          <w:rFonts w:ascii="Times New Roman" w:hAnsi="Times New Roman" w:cs="Times New Roman"/>
+          <w:b/>
+          <w:sz w:val="24"/>
+          <w:szCs w:val="24"/>
+        </w:rPr>
+      </w:pPr>
+    </w:p>
+    <w:p>
+      <w:pPr>
+        <w:rPr>
+          <w:rFonts w:ascii="Times New Roman" w:hAnsi="Times New Roman" w:cs="Times New Roman"/>
+          <w:b/>
+          <w:sz w:val="24"/>
+          <w:szCs w:val="24"/>
+        </w:rPr>
+      </w:pPr>
+    </w:p>
+    <w:p>
+      <w:pPr>
+        <w:rPr>
+          <w:rFonts w:ascii="Times New Roman" w:hAnsi="Times New Roman" w:cs="Times New Roman"/>
+          <w:b/>
+          <w:sz w:val="24"/>
+          <w:szCs w:val="24"/>
+        </w:rPr>
+      </w:pPr>
+    </w:p>
+    <w:p>
+      <w:pPr>
+        <w:rPr>
+          <w:rFonts w:ascii="Times New Roman" w:hAnsi="Times New Roman" w:cs="Times New Roman"/>
+          <w:b/>
+          <w:sz w:val="24"/>
+          <w:szCs w:val="24"/>
+        </w:rPr>
+      </w:pPr>
+    </w:p>
+    <w:p>
+      <w:pPr>
+        <w:rPr>
+          <w:rFonts w:ascii="Times New Roman" w:hAnsi="Times New Roman" w:cs="Times New Roman"/>
+          <w:b/>
+          <w:sz w:val="24"/>
+          <w:szCs w:val="24"/>
+        </w:rPr>
+      </w:pPr>
+      <w:r>
+        <w:rPr>
+          <w:rFonts w:ascii="Times New Roman" w:hAnsi="Times New Roman" w:cs="Times New Roman"/>
+          <w:b/>
+          <w:sz w:val="24"/>
+          <w:szCs w:val="24"/>
+        </w:rPr>
+        <w:t>Caso de Uso 9</w:t>
+      </w:r>
+    </w:p>
+    <w:p>
+      <w:pPr>
+        <w:rPr>
+          <w:rFonts w:ascii="Times New Roman" w:hAnsi="Times New Roman" w:cs="Times New Roman"/>
+          <w:b/>
+          <w:sz w:val="24"/>
+          <w:szCs w:val="24"/>
+        </w:rPr>
+      </w:pPr>
+      <w:r>
+        <w:rPr>
+          <w:rFonts w:ascii="Times New Roman" w:hAnsi="Times New Roman" w:cs="Times New Roman"/>
+          <w:b/>
+          <w:sz w:val="24"/>
+          <w:szCs w:val="24"/>
+        </w:rPr>
+        <w:drawing>
+          <wp:inline distT="0" distB="0" distL="0" distR="0" wp14:anchorId="45E9C9CB" wp14:editId="34EF450B">
+            <wp:extent cx="5731510" cy="2529205"/>
+            <wp:effectExtent l="0" t="0" r="2540" b="4445"/>
+            <wp:docPr id="7" name="Imagem 7"/>
+            <wp:cNvGraphicFramePr>
+              <a:graphicFrameLocks xmlns:a="http://schemas.openxmlformats.org/drawingml/2006/main" noChangeAspect="1"/>
+            </wp:cNvGraphicFramePr>
+            <a:graphic xmlns:a="http://schemas.openxmlformats.org/drawingml/2006/main">
+              <a:graphicData uri="http://schemas.openxmlformats.org/drawingml/2006/picture">
+                <pic:pic xmlns:pic="http://schemas.openxmlformats.org/drawingml/2006/picture">
+                  <pic:nvPicPr>
+                    <pic:cNvPr id="1" name=""/>
+                    <pic:cNvPicPr/>
+                  </pic:nvPicPr>
+                  <pic:blipFill>
+                    <a:blip r:embed="rId9"/>
+                    <a:stretch>
+                      <a:fillRect/>
+                    </a:stretch>
+                  </pic:blipFill>
+                  <pic:spPr>
+                    <a:xfrm>
+                      <a:off x="0" y="0"/>
+                      <a:ext cx="5731510" cy="2529205"/>
+                    </a:xfrm>
+                    <a:prstGeom prst="rect">
+                      <a:avLst/>
+                    </a:prstGeom>
+                  </pic:spPr>
+                </pic:pic>
+              </a:graphicData>
+            </a:graphic>
+          </wp:inline>
+        </w:drawing>
+      </w:r>
+    </w:p>
+    <w:p>
+      <w:pPr>
+        <w:rPr>
+          <w:rFonts w:ascii="Times New Roman" w:hAnsi="Times New Roman" w:cs="Times New Roman"/>
+          <w:b/>
+          <w:sz w:val="24"/>
+          <w:szCs w:val="24"/>
+        </w:rPr>
+      </w:pPr>
+    </w:p>
+    <w:p>
+      <w:pPr>
+        <w:rPr>
+          <w:rFonts w:ascii="Times New Roman" w:hAnsi="Times New Roman" w:cs="Times New Roman"/>
+          <w:b/>
+          <w:sz w:val="24"/>
+          <w:szCs w:val="24"/>
+        </w:rPr>
+      </w:pPr>
+      <w:r>
+        <w:rPr>
+          <w:rFonts w:ascii="Times New Roman" w:hAnsi="Times New Roman" w:cs="Times New Roman"/>
+          <w:b/>
+          <w:sz w:val="24"/>
+          <w:szCs w:val="24"/>
+        </w:rPr>
+        <w:t>Caso de Uso 10</w:t>
+      </w:r>
+    </w:p>
+    <w:p>
+      <w:pPr>
+        <w:rPr>
+          <w:rFonts w:ascii="Times New Roman" w:hAnsi="Times New Roman" w:cs="Times New Roman"/>
+          <w:b/>
+          <w:sz w:val="24"/>
+          <w:szCs w:val="24"/>
+        </w:rPr>
+      </w:pPr>
+      <w:r>
+        <w:rPr>
+          <w:rFonts w:ascii="Times New Roman" w:hAnsi="Times New Roman" w:cs="Times New Roman"/>
+          <w:b/>
+          <w:sz w:val="24"/>
+          <w:szCs w:val="24"/>
+        </w:rPr>
+        <w:drawing>
+          <wp:inline distT="0" distB="0" distL="0" distR="0" wp14:anchorId="4A8E29C5" wp14:editId="4AE535B8">
+            <wp:extent cx="5731510" cy="4229735"/>
+            <wp:effectExtent l="0" t="0" r="2540" b="0"/>
+            <wp:docPr id="6" name="Imagem 6"/>
+            <wp:cNvGraphicFramePr>
+              <a:graphicFrameLocks xmlns:a="http://schemas.openxmlformats.org/drawingml/2006/main" noChangeAspect="1"/>
+            </wp:cNvGraphicFramePr>
+            <a:graphic xmlns:a="http://schemas.openxmlformats.org/drawingml/2006/main">
+              <a:graphicData uri="http://schemas.openxmlformats.org/drawingml/2006/picture">
+                <pic:pic xmlns:pic="http://schemas.openxmlformats.org/drawingml/2006/picture">
+                  <pic:nvPicPr>
+                    <pic:cNvPr id="1" name=""/>
+                    <pic:cNvPicPr/>
+                  </pic:nvPicPr>
+                  <pic:blipFill>
+                    <a:blip r:embed="rId10"/>
+                    <a:stretch>
+                      <a:fillRect/>
+                    </a:stretch>
+                  </pic:blipFill>
+                  <pic:spPr>
+                    <a:xfrm>
+                      <a:off x="0" y="0"/>
+                      <a:ext cx="5731510" cy="4229735"/>
+                    </a:xfrm>
+                    <a:prstGeom prst="rect">
+                      <a:avLst/>
+                    </a:prstGeom>
+                  </pic:spPr>
+                </pic:pic>
+              </a:graphicData>
+            </a:graphic>
+          </wp:inline>
+        </w:drawing>
+      </w:r>
+    </w:p>
+    <w:p>
+      <w:pPr>
+        <w:rPr>
+          <w:rFonts w:ascii="Times New Roman" w:hAnsi="Times New Roman" w:cs="Times New Roman"/>
+          <w:b/>
+          <w:sz w:val="24"/>
+          <w:szCs w:val="24"/>
+        </w:rPr>
+      </w:pPr>
+    </w:p>
+    <w:p>
+      <w:pPr>
+        <w:rPr>
+          <w:rFonts w:ascii="Times New Roman" w:hAnsi="Times New Roman" w:cs="Times New Roman"/>
+          <w:b/>
+          <w:sz w:val="24"/>
+          <w:szCs w:val="24"/>
+        </w:rPr>
+      </w:pPr>
+    </w:p>
+    <w:p>
+      <w:pPr>
+        <w:rPr>
+          <w:rFonts w:ascii="Times New Roman" w:hAnsi="Times New Roman" w:cs="Times New Roman"/>
+          <w:b/>
+          <w:sz w:val="24"/>
+          <w:szCs w:val="24"/>
+        </w:rPr>
+      </w:pPr>
+    </w:p>
+    <w:p>
+      <w:pPr>
+        <w:rPr>
+          <w:rFonts w:ascii="Times New Roman" w:hAnsi="Times New Roman" w:cs="Times New Roman"/>
+          <w:b/>
+          <w:sz w:val="24"/>
+          <w:szCs w:val="24"/>
+        </w:rPr>
+      </w:pPr>
+      <w:r>
+        <w:rPr>
+          <w:rFonts w:ascii="Times New Roman" w:hAnsi="Times New Roman" w:cs="Times New Roman"/>
+          <w:b/>
+          <w:sz w:val="24"/>
+          <w:szCs w:val="24"/>
+        </w:rPr>
+        <w:t>Caso de Uso 11</w:t>
+      </w:r>
+    </w:p>
+    <w:p>
+      <w:pPr>
+        <w:rPr>
+          <w:rFonts w:ascii="Times New Roman" w:hAnsi="Times New Roman" w:cs="Times New Roman"/>
+          <w:b/>
+          <w:sz w:val="24"/>
+          <w:szCs w:val="24"/>
+        </w:rPr>
+      </w:pPr>
+    </w:p>
+    <w:p>
+      <w:pPr>
+        <w:rPr>
+          <w:rFonts w:ascii="Times New Roman" w:hAnsi="Times New Roman" w:cs="Times New Roman"/>
+          <w:b/>
+          <w:sz w:val="24"/>
+          <w:szCs w:val="24"/>
+        </w:rPr>
+      </w:pPr>
+      <w:r>
+        <w:rPr>
+          <w:rFonts w:ascii="Times New Roman" w:hAnsi="Times New Roman" w:cs="Times New Roman"/>
+          <w:b/>
+          <w:sz w:val="24"/>
+          <w:szCs w:val="24"/>
+        </w:rPr>
+        <w:t>Caso de Uso 12</w:t>
+      </w:r>
+    </w:p>
+    <w:p>
+      <w:pPr>
+        <w:rPr>
+          <w:rFonts w:ascii="Times New Roman" w:hAnsi="Times New Roman" w:cs="Times New Roman"/>
+          <w:b/>
+          <w:sz w:val="24"/>
+          <w:szCs w:val="24"/>
+        </w:rPr>
+      </w:pPr>
+      <w:r>
+        <w:rPr>
+          <w:rFonts w:ascii="Times New Roman" w:hAnsi="Times New Roman" w:cs="Times New Roman"/>
+          <w:b/>
+          <w:sz w:val="24"/>
+          <w:szCs w:val="24"/>
+        </w:rPr>
+        <w:t>Caso de Uso 13</w:t>
+      </w:r>
+    </w:p>
+    <w:p>
+      <w:pPr>
+        <w:rPr>
+          <w:rFonts w:ascii="Times New Roman" w:hAnsi="Times New Roman" w:cs="Times New Roman"/>
+          <w:b/>
+          <w:sz w:val="24"/>
+          <w:szCs w:val="24"/>
+        </w:rPr>
+      </w:pPr>
+      <w:r>
+        <w:rPr>
+          <w:rFonts w:ascii="Times New Roman" w:hAnsi="Times New Roman" w:cs="Times New Roman"/>
+          <w:b/>
+          <w:sz w:val="24"/>
+          <w:szCs w:val="24"/>
+        </w:rPr>
+        <w:drawing>
+          <wp:inline distT="0" distB="0" distL="0" distR="0" wp14:anchorId="5AF05722" wp14:editId="514B9C53">
+            <wp:extent cx="4372585" cy="3572374"/>
+            <wp:effectExtent l="0" t="0" r="0" b="9525"/>
+            <wp:docPr id="12" name="Imagem 12"/>
+            <wp:cNvGraphicFramePr>
+              <a:graphicFrameLocks xmlns:a="http://schemas.openxmlformats.org/drawingml/2006/main" noChangeAspect="1"/>
+            </wp:cNvGraphicFramePr>
+            <a:graphic xmlns:a="http://schemas.openxmlformats.org/drawingml/2006/main">
+              <a:graphicData uri="http://schemas.openxmlformats.org/drawingml/2006/picture">
+                <pic:pic xmlns:pic="http://schemas.openxmlformats.org/drawingml/2006/picture">
+                  <pic:nvPicPr>
+                    <pic:cNvPr id="1" name=""/>
+                    <pic:cNvPicPr/>
+                  </pic:nvPicPr>
+                  <pic:blipFill>
+                    <a:blip r:embed="rId11"/>
+                    <a:stretch>
+                      <a:fillRect/>
+                    </a:stretch>
+                  </pic:blipFill>
+                  <pic:spPr>
+                    <a:xfrm>
+                      <a:off x="0" y="0"/>
+                      <a:ext cx="4372585" cy="3572374"/>
+                    </a:xfrm>
+                    <a:prstGeom prst="rect">
+                      <a:avLst/>
+                    </a:prstGeom>
+                  </pic:spPr>
+                </pic:pic>
+              </a:graphicData>
+            </a:graphic>
+          </wp:inline>
+        </w:drawing>
+      </w:r>
+    </w:p>
+    <w:p>
+      <w:pPr>
+        <w:rPr>
+          <w:rFonts w:ascii="Times New Roman" w:hAnsi="Times New Roman" w:cs="Times New Roman"/>
+          <w:b/>
+          <w:sz w:val="24"/>
+          <w:szCs w:val="24"/>
+        </w:rPr>
+      </w:pPr>
+      <w:r>
+        <w:rPr>
+          <w:rFonts w:ascii="Times New Roman" w:hAnsi="Times New Roman" w:cs="Times New Roman"/>
+          <w:b/>
+          <w:sz w:val="24"/>
+          <w:szCs w:val="24"/>
+        </w:rPr>
+        <w:t>Caso de Uso 14</w:t>
+      </w:r>
+    </w:p>
+    <w:p>
+      <w:pPr>
+        <w:rPr>
+          <w:rFonts w:ascii="Times New Roman" w:hAnsi="Times New Roman" w:cs="Times New Roman"/>
+          <w:b/>
+          <w:sz w:val="24"/>
+          <w:szCs w:val="24"/>
+        </w:rPr>
+      </w:pPr>
+    </w:p>
+    <w:p>
+      <w:pPr>
+        <w:rPr>
+          <w:rFonts w:ascii="Times New Roman" w:hAnsi="Times New Roman" w:cs="Times New Roman"/>
+          <w:b/>
+          <w:sz w:val="24"/>
+          <w:szCs w:val="24"/>
+        </w:rPr>
+      </w:pPr>
+      <w:r>
+        <w:rPr>
+          <w:rFonts w:ascii="Times New Roman" w:hAnsi="Times New Roman" w:cs="Times New Roman"/>
+          <w:b/>
+          <w:sz w:val="24"/>
+          <w:szCs w:val="24"/>
+        </w:rPr>
+        <w:lastRenderedPageBreak/>
+        <w:drawing>
+          <wp:inline distT="0" distB="0" distL="0" distR="0" wp14:anchorId="45061707" wp14:editId="62DABAFE">
+            <wp:extent cx="5731510" cy="3687445"/>
+            <wp:effectExtent l="0" t="0" r="2540" b="8255"/>
+            <wp:docPr id="3" name="Imagem 3"/>
+            <wp:cNvGraphicFramePr>
+              <a:graphicFrameLocks xmlns:a="http://schemas.openxmlformats.org/drawingml/2006/main" noChangeAspect="1"/>
+            </wp:cNvGraphicFramePr>
+            <a:graphic xmlns:a="http://schemas.openxmlformats.org/drawingml/2006/main">
+              <a:graphicData uri="http://schemas.openxmlformats.org/drawingml/2006/picture">
+                <pic:pic xmlns:pic="http://schemas.openxmlformats.org/drawingml/2006/picture">
+                  <pic:nvPicPr>
+                    <pic:cNvPr id="1" name=""/>
+                    <pic:cNvPicPr/>
+                  </pic:nvPicPr>
+                  <pic:blipFill>
+                    <a:blip r:embed="rId12"/>
+                    <a:stretch>
+                      <a:fillRect/>
+                    </a:stretch>
+                  </pic:blipFill>
+                  <pic:spPr>
+                    <a:xfrm>
+                      <a:off x="0" y="0"/>
+                      <a:ext cx="5731510" cy="3687445"/>
+                    </a:xfrm>
+                    <a:prstGeom prst="rect">
+                      <a:avLst/>
+                    </a:prstGeom>
+                  </pic:spPr>
+                </pic:pic>
+              </a:graphicData>
+            </a:graphic>
+          </wp:inline>
+        </w:drawing>
+      </w:r>
+    </w:p>
+    <w:p>
+      <w:pPr>
+        <w:rPr>
+          <w:rFonts w:ascii="Times New Roman" w:hAnsi="Times New Roman" w:cs="Times New Roman"/>
+          <w:b/>
+          <w:sz w:val="24"/>
+          <w:szCs w:val="24"/>
+        </w:rPr>
+      </w:pPr>
+    </w:p>
+    <w:p>
+      <w:pPr>
+        <w:rPr>
+          <w:rFonts w:ascii="Times New Roman" w:hAnsi="Times New Roman" w:cs="Times New Roman"/>
+          <w:b/>
+          <w:sz w:val="24"/>
+          <w:szCs w:val="24"/>
+        </w:rPr>
+      </w:pPr>
+    </w:p>
+    <w:p>
+      <w:pPr>
+        <w:rPr>
+          <w:rFonts w:ascii="Times New Roman" w:hAnsi="Times New Roman" w:cs="Times New Roman"/>
+          <w:b/>
+          <w:sz w:val="24"/>
+          <w:szCs w:val="24"/>
+        </w:rPr>
+      </w:pPr>
+    </w:p>
+    <w:p>
+      <w:pPr>
+        <w:rPr>
+          <w:rFonts w:ascii="Times New Roman" w:hAnsi="Times New Roman" w:cs="Times New Roman"/>
+          <w:b/>
+          <w:sz w:val="24"/>
+          <w:szCs w:val="24"/>
+        </w:rPr>
+      </w:pPr>
+      <w:r>
+        <w:rPr>
+          <w:rFonts w:ascii="Times New Roman" w:hAnsi="Times New Roman" w:cs="Times New Roman"/>
+          <w:b/>
+          <w:sz w:val="24"/>
+          <w:szCs w:val="24"/>
+        </w:rPr>
+        <w:t>Caso de Uso 15</w:t>
+      </w:r>
+    </w:p>
+    <w:p>
+      <w:pPr>
+        <w:rPr>
+          <w:rFonts w:ascii="Times New Roman" w:hAnsi="Times New Roman" w:cs="Times New Roman"/>
+          <w:b/>
+          <w:sz w:val="24"/>
+          <w:szCs w:val="24"/>
+        </w:rPr>
+      </w:pPr>
+      <w:r>
+        <w:rPr>
+          <w:rFonts w:ascii="Times New Roman" w:hAnsi="Times New Roman" w:cs="Times New Roman"/>
+          <w:b/>
+          <w:sz w:val="24"/>
+          <w:szCs w:val="24"/>
+        </w:rPr>
+        <w:lastRenderedPageBreak/>
+        <w:drawing>
+          <wp:inline distT="0" distB="0" distL="0" distR="0" wp14:anchorId="47542D2E" wp14:editId="1B02D4AE">
+            <wp:extent cx="3600953" cy="4515480"/>
+            <wp:effectExtent l="0" t="0" r="0" b="0"/>
+            <wp:docPr id="4" name="Imagem 4"/>
+            <wp:cNvGraphicFramePr>
+              <a:graphicFrameLocks xmlns:a="http://schemas.openxmlformats.org/drawingml/2006/main" noChangeAspect="1"/>
+            </wp:cNvGraphicFramePr>
+            <a:graphic xmlns:a="http://schemas.openxmlformats.org/drawingml/2006/main">
+              <a:graphicData uri="http://schemas.openxmlformats.org/drawingml/2006/picture">
+                <pic:pic xmlns:pic="http://schemas.openxmlformats.org/drawingml/2006/picture">
+                  <pic:nvPicPr>
+                    <pic:cNvPr id="1" name=""/>
+                    <pic:cNvPicPr/>
+                  </pic:nvPicPr>
+                  <pic:blipFill>
+                    <a:blip r:embed="rId13"/>
+                    <a:stretch>
+                      <a:fillRect/>
+                    </a:stretch>
+                  </pic:blipFill>
+                  <pic:spPr>
+                    <a:xfrm>
+                      <a:off x="0" y="0"/>
+                      <a:ext cx="3600953" cy="4515480"/>
+                    </a:xfrm>
+                    <a:prstGeom prst="rect">
+                      <a:avLst/>
+                    </a:prstGeom>
+                  </pic:spPr>
+                </pic:pic>
+              </a:graphicData>
+            </a:graphic>
+          </wp:inline>
+        </w:drawing>
+      </w:r>
+    </w:p>
+    <w:p>
+      <w:pPr>
+        <w:rPr>
+          <w:rFonts w:ascii="Times New Roman" w:hAnsi="Times New Roman" w:cs="Times New Roman"/>
+          <w:b/>
+          <w:sz w:val="24"/>
+          <w:szCs w:val="24"/>
+        </w:rPr>
+      </w:pPr>
+      <w:r>
+        <w:rPr>
+          <w:rFonts w:ascii="Times New Roman" w:hAnsi="Times New Roman" w:cs="Times New Roman"/>
+          <w:b/>
+          <w:sz w:val="24"/>
+          <w:szCs w:val="24"/>
+        </w:rPr>
+        <w:t>Caso de Uso 16</w:t>
+      </w:r>
+    </w:p>
+    <w:p>
+      <w:pPr>
+        <w:rPr>
+          <w:rFonts w:ascii="Times New Roman" w:hAnsi="Times New Roman" w:cs="Times New Roman"/>
+          <w:b/>
+          <w:sz w:val="24"/>
+          <w:szCs w:val="24"/>
+        </w:rPr>
+      </w:pPr>
+      <w:r>
+        <w:rPr>
+          <w:rFonts w:ascii="Times New Roman" w:hAnsi="Times New Roman" w:cs="Times New Roman"/>
+          <w:b/>
+          <w:sz w:val="24"/>
+          <w:szCs w:val="24"/>
+        </w:rPr>
+        <w:drawing>
+          <wp:inline distT="0" distB="0" distL="0" distR="0" wp14:anchorId="39B836D9" wp14:editId="106E953F">
+            <wp:extent cx="5731510" cy="2567940"/>
+            <wp:effectExtent l="0" t="0" r="2540" b="3810"/>
+            <wp:docPr id="5" name="Imagem 5"/>
+            <wp:cNvGraphicFramePr>
+              <a:graphicFrameLocks xmlns:a="http://schemas.openxmlformats.org/drawingml/2006/main" noChangeAspect="1"/>
+            </wp:cNvGraphicFramePr>
+            <a:graphic xmlns:a="http://schemas.openxmlformats.org/drawingml/2006/main">
+              <a:graphicData uri="http://schemas.openxmlformats.org/drawingml/2006/picture">
+                <pic:pic xmlns:pic="http://schemas.openxmlformats.org/drawingml/2006/picture">
+                  <pic:nvPicPr>
+                    <pic:cNvPr id="1" name=""/>
+                    <pic:cNvPicPr/>
+                  </pic:nvPicPr>
+                  <pic:blipFill>
+                    <a:blip r:embed="rId14"/>
+                    <a:stretch>
+                      <a:fillRect/>
+                    </a:stretch>
+                  </pic:blipFill>
+                  <pic:spPr>
+                    <a:xfrm>
+                      <a:off x="0" y="0"/>
+                      <a:ext cx="5731510" cy="2567940"/>
+                    </a:xfrm>
+                    <a:prstGeom prst="rect">
+                      <a:avLst/>
+                    </a:prstGeom>
+                  </pic:spPr>
+                </pic:pic>
+              </a:graphicData>
+            </a:graphic>
+          </wp:inline>
+        </w:drawing>
+      </w:r>
+      <w:r>
+        <w:rPr>
+          <w:rFonts w:ascii="Times New Roman" w:hAnsi="Times New Roman" w:cs="Times New Roman"/>
+          <w:b/>
+          <w:sz w:val="24"/>
+          <w:szCs w:val="24"/>
+        </w:rPr>
+        <w:t xml:space="preserve"> </w:t>
+      </w:r>
+    </w:p>
+    <w:p>
+      <w:pPr>
+        <w:rPr>
+          <w:rFonts w:ascii="Times New Roman" w:hAnsi="Times New Roman" w:cs="Times New Roman"/>
+          <w:b/>
+          <w:sz w:val="24"/>
+          <w:szCs w:val="24"/>
+          <w:u w:val="single"/>
+        </w:rPr>
+      </w:pPr>
+      <w:r>
+        <w:rPr>
+          <w:rFonts w:ascii="Times New Roman" w:hAnsi="Times New Roman" w:cs="Times New Roman"/>
+          <w:b/>
+          <w:sz w:val="24"/>
+          <w:szCs w:val="24"/>
+        </w:rPr>
+        <w:t>Caso de Uso 17</w:t>
+      </w:r>
+    </w:p>
+    <w:p>
+      <w:pPr>
+        <w:rPr>
+          <w:rFonts w:ascii="Times New Roman" w:hAnsi="Times New Roman" w:cs="Times New Roman"/>
+          <w:b/>
+          <w:sz w:val="24"/>
+          <w:szCs w:val="24"/>
+        </w:rPr>
+      </w:pPr>
+      <w:r>
+        <w:rPr>
+          <w:rFonts w:ascii="Times New Roman" w:hAnsi="Times New Roman" w:cs="Times New Roman"/>
+          <w:b/>
+          <w:sz w:val="24"/>
+          <w:szCs w:val="24"/>
+        </w:rPr>
+        <w:t>Caso de Uso 18</w:t>
+      </w:r>
+    </w:p>
+    <w:p>
+      <w:pPr>
+        <w:rPr>
+          <w:rFonts w:ascii="Times New Roman" w:hAnsi="Times New Roman" w:cs="Times New Roman"/>
+          <w:b/>
+          <w:sz w:val="24"/>
+          <w:szCs w:val="24"/>
+        </w:rPr>
+      </w:pPr>
+      <w:r>
+        <w:rPr>
+          <w:rFonts w:ascii="Times New Roman" w:hAnsi="Times New Roman" w:cs="Times New Roman"/>
+          <w:b/>
+          <w:sz w:val="24"/>
+          <w:szCs w:val="24"/>
+        </w:rPr>
+        <w:t>Caso de Uso 19</w:t>
+      </w:r>
+    </w:p>
+    <w:p>
+      <w:pPr>
+        <w:rPr>
+          <w:rFonts w:ascii="Times New Roman" w:hAnsi="Times New Roman" w:cs="Times New Roman"/>
+          <w:b/>
+          <w:sz w:val="24"/>
+          <w:szCs w:val="24"/>
+        </w:rPr>
+      </w:pPr>
+    </w:p>
+    <w:p>
+      <w:pPr>
+        <w:rPr>
+          <w:rFonts w:ascii="Times New Roman" w:hAnsi="Times New Roman" w:cs="Times New Roman"/>
+          <w:b/>
+          <w:sz w:val="24"/>
+          <w:szCs w:val="24"/>
+        </w:rPr>
+      </w:pPr>
     </w:p>
     <w:p>
       <w:pPr>
@@ -629,6 +1732,7 @@
   <w:style w:type="paragraph" w:default="1" w:styleId="Normal">
     <w:name w:val="Normal"/>
     <w:qFormat/>
+    <w:rsid w:val="001E2B50"/>
   </w:style>
   <w:style w:type="character" w:default="1" w:styleId="Fontepargpadro">
     <w:name w:val="Default Paragraph Font"/>

</xml_diff>